<commit_message>
Update Online Banking Simulator.docx
</commit_message>
<xml_diff>
--- a/Documentation/Online Banking Simulator.docx
+++ b/Documentation/Online Banking Simulator.docx
@@ -5757,7 +5757,7 @@
       </w:pPr>
       <w:r>
         <w:drawing>
-          <wp:inline wp14:editId="510A656A" wp14:anchorId="5D5854C7">
+          <wp:inline wp14:editId="19976213" wp14:anchorId="5D5854C7">
             <wp:extent cx="5943600" cy="2305050"/>
             <wp:effectExtent l="0" t="0" r="0" b="0"/>
             <wp:docPr id="1042439060" name="" title=""/>
@@ -5772,7 +5772,7 @@
                     <pic:cNvPicPr/>
                   </pic:nvPicPr>
                   <pic:blipFill>
-                    <a:blip r:embed="R844e178cc30a4dd7">
+                    <a:blip r:embed="Rbb2dacf740ce4586">
                       <a:extLst>
                         <a:ext xmlns:a="http://schemas.openxmlformats.org/drawingml/2006/main" uri="{28A0092B-C50C-407E-A947-70E740481C1C}">
                           <a14:useLocalDpi val="0"/>
@@ -5860,7 +5860,7 @@
     </w:p>
     <w:tbl>
       <w:tblPr>
-        <w:tblStyle w:val="TableGridLight"/>
+        <w:tblStyle w:val="PlainTable1"/>
         <w:tblW w:w="0" w:type="auto"/>
         <w:tblLayout w:type="fixed"/>
         <w:tblLook w:val="0220" w:firstRow="1" w:lastRow="0" w:firstColumn="0" w:lastColumn="0" w:noHBand="1" w:noVBand="0"/>
@@ -5875,6 +5875,7 @@
         </w:trPr>
         <w:tc>
           <w:tcPr>
+            <w:cnfStyle w:val="000010000000" w:firstRow="0" w:lastRow="0" w:firstColumn="0" w:lastColumn="0" w:oddVBand="1" w:evenVBand="0" w:oddHBand="0" w:evenHBand="0" w:firstRowFirstColumn="0" w:firstRowLastColumn="0" w:lastRowFirstColumn="0" w:lastRowLastColumn="0"/>
             <w:tcW w:w="2805" w:type="dxa"/>
             <w:tcMar/>
           </w:tcPr>
@@ -5901,6 +5902,7 @@
         </w:tc>
         <w:tc>
           <w:tcPr>
+            <w:cnfStyle w:val="000001000000" w:firstRow="0" w:lastRow="0" w:firstColumn="0" w:lastColumn="0" w:oddVBand="0" w:evenVBand="1" w:oddHBand="0" w:evenHBand="0" w:firstRowFirstColumn="0" w:firstRowLastColumn="0" w:lastRowFirstColumn="0" w:lastRowLastColumn="0"/>
             <w:tcW w:w="6660" w:type="dxa"/>
             <w:tcMar/>
           </w:tcPr>
@@ -5932,6 +5934,7 @@
         </w:trPr>
         <w:tc>
           <w:tcPr>
+            <w:cnfStyle w:val="000010000000" w:firstRow="0" w:lastRow="0" w:firstColumn="0" w:lastColumn="0" w:oddVBand="1" w:evenVBand="0" w:oddHBand="0" w:evenHBand="0" w:firstRowFirstColumn="0" w:firstRowLastColumn="0" w:lastRowFirstColumn="0" w:lastRowLastColumn="0"/>
             <w:tcW w:w="2805" w:type="dxa"/>
             <w:tcMar/>
           </w:tcPr>
@@ -5975,6 +5978,7 @@
         </w:tc>
         <w:tc>
           <w:tcPr>
+            <w:cnfStyle w:val="000001000000" w:firstRow="0" w:lastRow="0" w:firstColumn="0" w:lastColumn="0" w:oddVBand="0" w:evenVBand="1" w:oddHBand="0" w:evenHBand="0" w:firstRowFirstColumn="0" w:firstRowLastColumn="0" w:lastRowFirstColumn="0" w:lastRowLastColumn="0"/>
             <w:tcW w:w="6660" w:type="dxa"/>
             <w:tcMar/>
           </w:tcPr>
@@ -6087,6 +6091,7 @@
         </w:trPr>
         <w:tc>
           <w:tcPr>
+            <w:cnfStyle w:val="000010000000" w:firstRow="0" w:lastRow="0" w:firstColumn="0" w:lastColumn="0" w:oddVBand="1" w:evenVBand="0" w:oddHBand="0" w:evenHBand="0" w:firstRowFirstColumn="0" w:firstRowLastColumn="0" w:lastRowFirstColumn="0" w:lastRowLastColumn="0"/>
             <w:tcW w:w="2805" w:type="dxa"/>
             <w:tcMar/>
           </w:tcPr>
@@ -6113,6 +6118,7 @@
         </w:tc>
         <w:tc>
           <w:tcPr>
+            <w:cnfStyle w:val="000001000000" w:firstRow="0" w:lastRow="0" w:firstColumn="0" w:lastColumn="0" w:oddVBand="0" w:evenVBand="1" w:oddHBand="0" w:evenHBand="0" w:firstRowFirstColumn="0" w:firstRowLastColumn="0" w:lastRowFirstColumn="0" w:lastRowLastColumn="0"/>
             <w:tcW w:w="6660" w:type="dxa"/>
             <w:tcMar/>
           </w:tcPr>
@@ -6153,6 +6159,7 @@
         </w:trPr>
         <w:tc>
           <w:tcPr>
+            <w:cnfStyle w:val="000010000000" w:firstRow="0" w:lastRow="0" w:firstColumn="0" w:lastColumn="0" w:oddVBand="1" w:evenVBand="0" w:oddHBand="0" w:evenHBand="0" w:firstRowFirstColumn="0" w:firstRowLastColumn="0" w:lastRowFirstColumn="0" w:lastRowLastColumn="0"/>
             <w:tcW w:w="2805" w:type="dxa"/>
             <w:tcMar/>
           </w:tcPr>
@@ -6179,6 +6186,7 @@
         </w:tc>
         <w:tc>
           <w:tcPr>
+            <w:cnfStyle w:val="000001000000" w:firstRow="0" w:lastRow="0" w:firstColumn="0" w:lastColumn="0" w:oddVBand="0" w:evenVBand="1" w:oddHBand="0" w:evenHBand="0" w:firstRowFirstColumn="0" w:firstRowLastColumn="0" w:lastRowFirstColumn="0" w:lastRowLastColumn="0"/>
             <w:tcW w:w="6660" w:type="dxa"/>
             <w:tcMar/>
           </w:tcPr>
@@ -6210,6 +6218,7 @@
         </w:trPr>
         <w:tc>
           <w:tcPr>
+            <w:cnfStyle w:val="000010000000" w:firstRow="0" w:lastRow="0" w:firstColumn="0" w:lastColumn="0" w:oddVBand="1" w:evenVBand="0" w:oddHBand="0" w:evenHBand="0" w:firstRowFirstColumn="0" w:firstRowLastColumn="0" w:lastRowFirstColumn="0" w:lastRowLastColumn="0"/>
             <w:tcW w:w="2805" w:type="dxa"/>
             <w:tcMar/>
           </w:tcPr>
@@ -6236,6 +6245,7 @@
         </w:tc>
         <w:tc>
           <w:tcPr>
+            <w:cnfStyle w:val="000001000000" w:firstRow="0" w:lastRow="0" w:firstColumn="0" w:lastColumn="0" w:oddVBand="0" w:evenVBand="1" w:oddHBand="0" w:evenHBand="0" w:firstRowFirstColumn="0" w:firstRowLastColumn="0" w:lastRowFirstColumn="0" w:lastRowLastColumn="0"/>
             <w:tcW w:w="6660" w:type="dxa"/>
             <w:tcMar/>
           </w:tcPr>
@@ -6267,6 +6277,7 @@
         </w:trPr>
         <w:tc>
           <w:tcPr>
+            <w:cnfStyle w:val="000010000000" w:firstRow="0" w:lastRow="0" w:firstColumn="0" w:lastColumn="0" w:oddVBand="1" w:evenVBand="0" w:oddHBand="0" w:evenHBand="0" w:firstRowFirstColumn="0" w:firstRowLastColumn="0" w:lastRowFirstColumn="0" w:lastRowLastColumn="0"/>
             <w:tcW w:w="2805" w:type="dxa"/>
             <w:tcMar/>
           </w:tcPr>
@@ -6293,6 +6304,7 @@
         </w:tc>
         <w:tc>
           <w:tcPr>
+            <w:cnfStyle w:val="000001000000" w:firstRow="0" w:lastRow="0" w:firstColumn="0" w:lastColumn="0" w:oddVBand="0" w:evenVBand="1" w:oddHBand="0" w:evenHBand="0" w:firstRowFirstColumn="0" w:firstRowLastColumn="0" w:lastRowFirstColumn="0" w:lastRowLastColumn="0"/>
             <w:tcW w:w="6660" w:type="dxa"/>
             <w:tcMar/>
           </w:tcPr>
@@ -6333,6 +6345,7 @@
         </w:trPr>
         <w:tc>
           <w:tcPr>
+            <w:cnfStyle w:val="000010000000" w:firstRow="0" w:lastRow="0" w:firstColumn="0" w:lastColumn="0" w:oddVBand="1" w:evenVBand="0" w:oddHBand="0" w:evenHBand="0" w:firstRowFirstColumn="0" w:firstRowLastColumn="0" w:lastRowFirstColumn="0" w:lastRowLastColumn="0"/>
             <w:tcW w:w="2805" w:type="dxa"/>
             <w:tcMar/>
           </w:tcPr>
@@ -6359,6 +6372,7 @@
         </w:tc>
         <w:tc>
           <w:tcPr>
+            <w:cnfStyle w:val="000001000000" w:firstRow="0" w:lastRow="0" w:firstColumn="0" w:lastColumn="0" w:oddVBand="0" w:evenVBand="1" w:oddHBand="0" w:evenHBand="0" w:firstRowFirstColumn="0" w:firstRowLastColumn="0" w:lastRowFirstColumn="0" w:lastRowLastColumn="0"/>
             <w:tcW w:w="6660" w:type="dxa"/>
             <w:tcMar/>
           </w:tcPr>
@@ -6390,6 +6404,7 @@
         </w:trPr>
         <w:tc>
           <w:tcPr>
+            <w:cnfStyle w:val="000010000000" w:firstRow="0" w:lastRow="0" w:firstColumn="0" w:lastColumn="0" w:oddVBand="1" w:evenVBand="0" w:oddHBand="0" w:evenHBand="0" w:firstRowFirstColumn="0" w:firstRowLastColumn="0" w:lastRowFirstColumn="0" w:lastRowLastColumn="0"/>
             <w:tcW w:w="2805" w:type="dxa"/>
             <w:tcMar/>
           </w:tcPr>
@@ -6416,6 +6431,7 @@
         </w:tc>
         <w:tc>
           <w:tcPr>
+            <w:cnfStyle w:val="000001000000" w:firstRow="0" w:lastRow="0" w:firstColumn="0" w:lastColumn="0" w:oddVBand="0" w:evenVBand="1" w:oddHBand="0" w:evenHBand="0" w:firstRowFirstColumn="0" w:firstRowLastColumn="0" w:lastRowFirstColumn="0" w:lastRowLastColumn="0"/>
             <w:tcW w:w="6660" w:type="dxa"/>
             <w:tcMar/>
           </w:tcPr>
@@ -17144,14 +17160,16 @@
       </w:tcPr>
     </w:tblStylePr>
   </w:style>
-  <w:style xmlns:w14="http://schemas.microsoft.com/office/word/2010/wordml" xmlns:mc="http://schemas.openxmlformats.org/markup-compatibility/2006" xmlns:w="http://schemas.openxmlformats.org/wordprocessingml/2006/main" w:type="table" w:styleId="TableGridLight" mc:Ignorable="w14">
-    <w:name xmlns:w="http://schemas.openxmlformats.org/wordprocessingml/2006/main" w:val="Grid Table Light"/>
+  <w:style xmlns:w14="http://schemas.microsoft.com/office/word/2010/wordml" xmlns:mc="http://schemas.openxmlformats.org/markup-compatibility/2006" xmlns:w="http://schemas.openxmlformats.org/wordprocessingml/2006/main" w:type="table" w:styleId="PlainTable1" mc:Ignorable="w14">
+    <w:name xmlns:w="http://schemas.openxmlformats.org/wordprocessingml/2006/main" w:val="Plain Table 1"/>
     <w:basedOn xmlns:w="http://schemas.openxmlformats.org/wordprocessingml/2006/main" w:val="TableNormal"/>
-    <w:uiPriority xmlns:w="http://schemas.openxmlformats.org/wordprocessingml/2006/main" w:val="40"/>
+    <w:uiPriority xmlns:w="http://schemas.openxmlformats.org/wordprocessingml/2006/main" w:val="41"/>
     <w:pPr xmlns:w="http://schemas.openxmlformats.org/wordprocessingml/2006/main">
       <w:spacing xmlns:w="http://schemas.openxmlformats.org/wordprocessingml/2006/main" w:after="0" w:line="240" w:lineRule="auto"/>
     </w:pPr>
     <w:tblPr xmlns:w="http://schemas.openxmlformats.org/wordprocessingml/2006/main">
+      <w:tblStyleRowBandSize w:val="1"/>
+      <w:tblStyleColBandSize w:val="1"/>
       <w:tblInd w:w="0" w:type="dxa"/>
       <w:tblBorders>
         <w:top w:val="single" w:color="BFBFBF" w:themeColor="background1" w:themeShade="BF" w:sz="4" w:space="0"/>
@@ -17168,6 +17186,48 @@
         <w:right w:w="108" w:type="dxa"/>
       </w:tblCellMar>
     </w:tblPr>
+    <w:tblStylePr xmlns:w="http://schemas.openxmlformats.org/wordprocessingml/2006/main" w:type="firstRow">
+      <w:rPr>
+        <w:b/>
+        <w:bCs/>
+      </w:rPr>
+    </w:tblStylePr>
+    <w:tblStylePr xmlns:w="http://schemas.openxmlformats.org/wordprocessingml/2006/main" w:type="lastRow">
+      <w:rPr>
+        <w:b/>
+        <w:bCs/>
+      </w:rPr>
+      <w:tblPr/>
+      <w:tcPr>
+        <w:tcBorders>
+          <w:top w:val="double" w:color="BFBFBF" w:themeColor="background1" w:themeShade="BF" w:sz="4" w:space="0"/>
+        </w:tcBorders>
+      </w:tcPr>
+    </w:tblStylePr>
+    <w:tblStylePr xmlns:w="http://schemas.openxmlformats.org/wordprocessingml/2006/main" w:type="firstCol">
+      <w:rPr>
+        <w:b/>
+        <w:bCs/>
+      </w:rPr>
+    </w:tblStylePr>
+    <w:tblStylePr xmlns:w="http://schemas.openxmlformats.org/wordprocessingml/2006/main" w:type="lastCol">
+      <w:rPr>
+        <w:b/>
+        <w:bCs/>
+      </w:rPr>
+    </w:tblStylePr>
+    <w:tblStylePr xmlns:w="http://schemas.openxmlformats.org/wordprocessingml/2006/main" w:type="band1Vert">
+      <w:tblPr/>
+      <w:tcPr>
+        <w:shd w:val="clear" w:color="auto" w:fill="F2F2F2" w:themeFill="background1" w:themeFillShade="F2"/>
+      </w:tcPr>
+    </w:tblStylePr>
+    <w:tblStylePr xmlns:w="http://schemas.openxmlformats.org/wordprocessingml/2006/main" w:type="band1Horz">
+      <w:tblPr/>
+      <w:tcPr>
+        <w:shd w:val="clear" w:color="auto" w:fill="F2F2F2" w:themeFill="background1" w:themeFillShade="F2"/>
+      </w:tcPr>
+    </w:tblStylePr>
   </w:style>
 </w:styles>
 </file>

</xml_diff>